<commit_message>
Correction de la route activitesalle
</commit_message>
<xml_diff>
--- a/BDD/Tests/PlansTests/Test_PSW_activiteSalle.docx
+++ b/BDD/Tests/PlansTests/Test_PSW_activiteSalle.docx
@@ -14,10 +14,26 @@
           <w:b/>
           <w:bCs/>
         </w:rPr>
-        <w:t>Plan de test – Fonction activiteSalle</w:t>
-      </w:r>
+        <w:t xml:space="preserve">Plan de test – Fonction </w:t>
+      </w:r>
+      <w:proofErr w:type="spellStart"/>
+      <w:r>
+        <w:rPr>
+          <w:b/>
+          <w:bCs/>
+        </w:rPr>
+        <w:t>activiteSalle</w:t>
+      </w:r>
+      <w:proofErr w:type="spellEnd"/>
     </w:p>
-    <w:p/>
+    <w:p>
+      <w:pPr>
+        <w:rPr>
+          <w:b/>
+          <w:bCs/>
+        </w:rPr>
+      </w:pPr>
+    </w:p>
     <w:p>
       <w:pPr>
         <w:rPr>
@@ -35,30 +51,21 @@
     </w:p>
     <w:p>
       <w:r>
+        <w:t>Nom : Test de récupération de l’activité d’une salle en temps réel (corrigé)</w:t>
+      </w:r>
+      <w:r>
+        <w:br/>
+        <w:t>Numéro : T15</w:t>
+      </w:r>
+    </w:p>
+    <w:p>
+      <w:pPr>
         <w:rPr>
           <w:b/>
           <w:bCs/>
         </w:rPr>
-        <w:t>Nom</w:t>
-      </w:r>
-      <w:r>
-        <w:t xml:space="preserve"> : Test de récupération de l’activité d’une salle en temps réel</w:t>
-      </w:r>
-      <w:r>
-        <w:br/>
-      </w:r>
-      <w:r>
-        <w:rPr>
-          <w:b/>
-          <w:bCs/>
-        </w:rPr>
-        <w:t>Numéro</w:t>
-      </w:r>
-      <w:r>
-        <w:t xml:space="preserve"> : T15</w:t>
-      </w:r>
+      </w:pPr>
     </w:p>
-    <w:p/>
     <w:p>
       <w:pPr>
         <w:rPr>
@@ -76,10 +83,22 @@
     </w:p>
     <w:p>
       <w:r>
-        <w:t>routes/psw.py – Fonction activiteSalle</w:t>
-      </w:r>
+        <w:t xml:space="preserve">routes/psw.py – Fonction </w:t>
+      </w:r>
+      <w:proofErr w:type="spellStart"/>
+      <w:r>
+        <w:t>activiteSalle</w:t>
+      </w:r>
+      <w:proofErr w:type="spellEnd"/>
     </w:p>
-    <w:p/>
+    <w:p>
+      <w:pPr>
+        <w:rPr>
+          <w:b/>
+          <w:bCs/>
+        </w:rPr>
+      </w:pPr>
+    </w:p>
     <w:p>
       <w:pPr>
         <w:rPr>
@@ -97,43 +116,99 @@
     </w:p>
     <w:p>
       <w:r>
-        <w:t>Vérifier que cette route :</w:t>
+        <w:t>Vérifier que cette route renvoie correctement :</w:t>
       </w:r>
     </w:p>
     <w:p>
       <w:pPr>
         <w:numPr>
           <w:ilvl w:val="0"/>
-          <w:numId w:val="1"/>
+          <w:numId w:val="4"/>
         </w:numPr>
       </w:pPr>
       <w:r>
-        <w:t>Renvoie les réservations associées à une salle</w:t>
+        <w:t>Les réservations de la salle</w:t>
       </w:r>
     </w:p>
     <w:p>
       <w:pPr>
         <w:numPr>
           <w:ilvl w:val="0"/>
-          <w:numId w:val="1"/>
+          <w:numId w:val="4"/>
         </w:numPr>
       </w:pPr>
       <w:r>
-        <w:t>Liste les utilisateurs ayant badgé dans cette salle dans l’heure écoulée</w:t>
+        <w:t>Les utilisateurs ayant badgé récemment (s’il y en a)</w:t>
       </w:r>
     </w:p>
     <w:p>
       <w:pPr>
         <w:numPr>
           <w:ilvl w:val="0"/>
-          <w:numId w:val="1"/>
+          <w:numId w:val="4"/>
         </w:numPr>
       </w:pPr>
       <w:r>
-        <w:t>Gère tous les cas d’erreur métier (données manquantes ou incohérentes)</w:t>
+        <w:t>Pas d'erreur si aucun utilisateur n'a badgé (renvoi liste vide)</w:t>
       </w:r>
     </w:p>
-    <w:p/>
+    <w:p>
+      <w:r>
+        <w:t>Et toujours lever une erreur 404 si :</w:t>
+      </w:r>
+    </w:p>
+    <w:p>
+      <w:pPr>
+        <w:numPr>
+          <w:ilvl w:val="0"/>
+          <w:numId w:val="5"/>
+        </w:numPr>
+      </w:pPr>
+      <w:r>
+        <w:t>Salle inexistante</w:t>
+      </w:r>
+    </w:p>
+    <w:p>
+      <w:pPr>
+        <w:numPr>
+          <w:ilvl w:val="0"/>
+          <w:numId w:val="5"/>
+        </w:numPr>
+      </w:pPr>
+      <w:r>
+        <w:t>Aucune réservation</w:t>
+      </w:r>
+    </w:p>
+    <w:p>
+      <w:pPr>
+        <w:numPr>
+          <w:ilvl w:val="0"/>
+          <w:numId w:val="5"/>
+        </w:numPr>
+      </w:pPr>
+      <w:r>
+        <w:t>Réservations sans utilisateur</w:t>
+      </w:r>
+    </w:p>
+    <w:p>
+      <w:pPr>
+        <w:numPr>
+          <w:ilvl w:val="0"/>
+          <w:numId w:val="5"/>
+        </w:numPr>
+      </w:pPr>
+      <w:r>
+        <w:t>Utilisateurs manquants</w:t>
+      </w:r>
+    </w:p>
+    <w:p>
+      <w:pPr>
+        <w:rPr>
+          <w:b/>
+          <w:bCs/>
+        </w:rPr>
+      </w:pPr>
+    </w:p>
     <w:p>
       <w:pPr>
         <w:rPr>
@@ -153,7 +228,7 @@
       <w:pPr>
         <w:numPr>
           <w:ilvl w:val="0"/>
-          <w:numId w:val="2"/>
+          <w:numId w:val="6"/>
         </w:numPr>
       </w:pPr>
       <w:r>
@@ -161,17 +236,17 @@
           <w:b/>
           <w:bCs/>
         </w:rPr>
-        <w:t>Initialisation</w:t>
-      </w:r>
-      <w:r>
-        <w:t xml:space="preserve"> : Injecter en BDD une salle, des réservations, des utilisateurs, des badges, et des logs</w:t>
+        <w:t>Initialisation :</w:t>
+      </w:r>
+      <w:r>
+        <w:t xml:space="preserve"> Préparer en BDD une salle, des réservations, utilisateurs, badges et logs récents ou non</w:t>
       </w:r>
     </w:p>
     <w:p>
       <w:pPr>
         <w:numPr>
           <w:ilvl w:val="0"/>
-          <w:numId w:val="2"/>
+          <w:numId w:val="6"/>
         </w:numPr>
       </w:pPr>
       <w:r>
@@ -179,17 +254,22 @@
           <w:b/>
           <w:bCs/>
         </w:rPr>
-        <w:t>Lancement</w:t>
-      </w:r>
-      <w:r>
-        <w:t xml:space="preserve"> : Requête GET sur /psw/salle/{id_salle}/activite</w:t>
-      </w:r>
+        <w:t>Lancement :</w:t>
+      </w:r>
+      <w:r>
+        <w:t xml:space="preserve"> Requête GET sur /psw/salle/{id_salle}/</w:t>
+      </w:r>
+      <w:proofErr w:type="spellStart"/>
+      <w:r>
+        <w:t>activite</w:t>
+      </w:r>
+      <w:proofErr w:type="spellEnd"/>
     </w:p>
     <w:p>
       <w:pPr>
         <w:numPr>
           <w:ilvl w:val="0"/>
-          <w:numId w:val="2"/>
+          <w:numId w:val="6"/>
         </w:numPr>
       </w:pPr>
       <w:r>
@@ -197,13 +277,20 @@
           <w:b/>
           <w:bCs/>
         </w:rPr>
-        <w:t>Observation</w:t>
-      </w:r>
-      <w:r>
-        <w:t xml:space="preserve"> : Vérifier le JSON de retour ou les erreurs</w:t>
+        <w:t>Observation :</w:t>
+      </w:r>
+      <w:r>
+        <w:t xml:space="preserve"> Vérifier le JSON retourné ou les erreurs</w:t>
       </w:r>
     </w:p>
-    <w:p/>
+    <w:p>
+      <w:pPr>
+        <w:rPr>
+          <w:b/>
+          <w:bCs/>
+        </w:rPr>
+      </w:pPr>
+    </w:p>
     <w:p>
       <w:pPr>
         <w:rPr>
@@ -232,11 +319,11 @@
         <w:tblLook w:val="04A0" w:firstRow="1" w:lastRow="0" w:firstColumn="1" w:lastColumn="0" w:noHBand="0" w:noVBand="1"/>
       </w:tblPr>
       <w:tblGrid>
-        <w:gridCol w:w="553"/>
-        <w:gridCol w:w="1717"/>
-        <w:gridCol w:w="2466"/>
-        <w:gridCol w:w="3311"/>
-        <w:gridCol w:w="1025"/>
+        <w:gridCol w:w="546"/>
+        <w:gridCol w:w="1664"/>
+        <w:gridCol w:w="2061"/>
+        <w:gridCol w:w="3793"/>
+        <w:gridCol w:w="1008"/>
       </w:tblGrid>
       <w:tr>
         <w:trPr>
@@ -390,7 +477,7 @@
           </w:tcPr>
           <w:p>
             <w:r>
-              <w:t>Aucun enregistrement dans Salle</w:t>
+              <w:t>Pas de salle avec cet ID</w:t>
             </w:r>
           </w:p>
         </w:tc>
@@ -431,6 +518,7 @@
           </w:tcPr>
           <w:p>
             <w:r>
+              <w:lastRenderedPageBreak/>
               <w:t>2</w:t>
             </w:r>
           </w:p>
@@ -455,7 +543,7 @@
           </w:tcPr>
           <w:p>
             <w:r>
-              <w:t>Salle existante, mais EDTSalle vide</w:t>
+              <w:t>Salle existe, mais pas de EDTSalle</w:t>
             </w:r>
           </w:p>
         </w:tc>
@@ -520,19 +608,19 @@
           </w:tcPr>
           <w:p>
             <w:r>
-              <w:t>Une EDTSalle avec id_utilisateur = None</w:t>
-            </w:r>
-          </w:p>
-        </w:tc>
-        <w:tc>
-          <w:tcPr>
-            <w:tcW w:w="0" w:type="auto"/>
-            <w:vAlign w:val="center"/>
-            <w:hideMark/>
-          </w:tcPr>
-          <w:p>
-            <w:r>
-              <w:t>404 Réservation sans utilisateur (ID donnée)</w:t>
+              <w:t>Réservation avec id_utilisateur = None</w:t>
+            </w:r>
+          </w:p>
+        </w:tc>
+        <w:tc>
+          <w:tcPr>
+            <w:tcW w:w="0" w:type="auto"/>
+            <w:vAlign w:val="center"/>
+            <w:hideMark/>
+          </w:tcPr>
+          <w:p>
+            <w:r>
+              <w:t>404 Réservation sans utilisateur associée</w:t>
             </w:r>
           </w:p>
         </w:tc>
@@ -585,7 +673,7 @@
           </w:tcPr>
           <w:p>
             <w:r>
-              <w:t>Utilisateur de réservation manquant</w:t>
+              <w:t>Utilisateur non trouvé en BDD</w:t>
             </w:r>
           </w:p>
         </w:tc>
@@ -626,7 +714,6 @@
           </w:tcPr>
           <w:p>
             <w:r>
-              <w:lastRenderedPageBreak/>
               <w:t>5</w:t>
             </w:r>
           </w:p>
@@ -639,43 +726,59 @@
           </w:tcPr>
           <w:p>
             <w:r>
-              <w:t>Aucun log dans l’heure</w:t>
-            </w:r>
-          </w:p>
-        </w:tc>
-        <w:tc>
-          <w:tcPr>
-            <w:tcW w:w="0" w:type="auto"/>
-            <w:vAlign w:val="center"/>
-            <w:hideMark/>
-          </w:tcPr>
-          <w:p>
-            <w:r>
-              <w:t>Pas de badge passé depuis 1h</w:t>
-            </w:r>
-          </w:p>
-        </w:tc>
-        <w:tc>
-          <w:tcPr>
-            <w:tcW w:w="0" w:type="auto"/>
-            <w:vAlign w:val="center"/>
-            <w:hideMark/>
-          </w:tcPr>
-          <w:p>
-            <w:r>
-              <w:t>404 Aucun badge utilisé dans l’heure</w:t>
-            </w:r>
-          </w:p>
-        </w:tc>
-        <w:tc>
-          <w:tcPr>
-            <w:tcW w:w="0" w:type="auto"/>
-            <w:vAlign w:val="center"/>
-            <w:hideMark/>
-          </w:tcPr>
-          <w:p>
-            <w:r>
-              <w:t>Erreur</w:t>
+              <w:t>Aucun badge récent</w:t>
+            </w:r>
+          </w:p>
+        </w:tc>
+        <w:tc>
+          <w:tcPr>
+            <w:tcW w:w="0" w:type="auto"/>
+            <w:vAlign w:val="center"/>
+            <w:hideMark/>
+          </w:tcPr>
+          <w:p>
+            <w:r>
+              <w:t>Pas de badge scanné dans l’heure</w:t>
+            </w:r>
+          </w:p>
+        </w:tc>
+        <w:tc>
+          <w:tcPr>
+            <w:tcW w:w="0" w:type="auto"/>
+            <w:vAlign w:val="center"/>
+            <w:hideMark/>
+          </w:tcPr>
+          <w:p>
+            <w:r>
+              <w:t xml:space="preserve">200 Réservations OK + </w:t>
+            </w:r>
+            <w:proofErr w:type="spellStart"/>
+            <w:r>
+              <w:t>utilisateurs_derniere_heure</w:t>
+            </w:r>
+            <w:proofErr w:type="spellEnd"/>
+            <w:r>
+              <w:t xml:space="preserve"> = [] + </w:t>
+            </w:r>
+            <w:proofErr w:type="spellStart"/>
+            <w:r>
+              <w:t>nombre_utilisateurs</w:t>
+            </w:r>
+            <w:proofErr w:type="spellEnd"/>
+            <w:r>
+              <w:t xml:space="preserve"> = 0</w:t>
+            </w:r>
+          </w:p>
+        </w:tc>
+        <w:tc>
+          <w:tcPr>
+            <w:tcW w:w="0" w:type="auto"/>
+            <w:vAlign w:val="center"/>
+            <w:hideMark/>
+          </w:tcPr>
+          <w:p>
+            <w:r>
+              <w:t>Succès</w:t>
             </w:r>
           </w:p>
         </w:tc>
@@ -716,7 +819,7 @@
           </w:tcPr>
           <w:p>
             <w:r>
-              <w:t>UID du log inexistant en base</w:t>
+              <w:t>UID de log inexistant</w:t>
             </w:r>
           </w:p>
         </w:tc>
@@ -781,7 +884,7 @@
           </w:tcPr>
           <w:p>
             <w:r>
-              <w:t>Badge trouvé, mais id_utilisateur = None</w:t>
+              <w:t>Badge trouvé mais sans utilisateur lié</w:t>
             </w:r>
           </w:p>
         </w:tc>
@@ -846,7 +949,7 @@
           </w:tcPr>
           <w:p>
             <w:r>
-              <w:t>Badge OK, mais Utilisateur inexistant</w:t>
+              <w:t>Badge existant mais utilisateur lié inexistant</w:t>
             </w:r>
           </w:p>
         </w:tc>
@@ -899,71 +1002,6 @@
           </w:tcPr>
           <w:p>
             <w:r>
-              <w:t>Aucun utilisateur final</w:t>
-            </w:r>
-          </w:p>
-        </w:tc>
-        <w:tc>
-          <w:tcPr>
-            <w:tcW w:w="0" w:type="auto"/>
-            <w:vAlign w:val="center"/>
-            <w:hideMark/>
-          </w:tcPr>
-          <w:p>
-            <w:r>
-              <w:t>Tous les logs sont invalides (ex. : badge sans utilisateur)</w:t>
-            </w:r>
-          </w:p>
-        </w:tc>
-        <w:tc>
-          <w:tcPr>
-            <w:tcW w:w="0" w:type="auto"/>
-            <w:vAlign w:val="center"/>
-            <w:hideMark/>
-          </w:tcPr>
-          <w:p>
-            <w:r>
-              <w:t>404 Aucun utilisateur valide ayant badgé</w:t>
-            </w:r>
-          </w:p>
-        </w:tc>
-        <w:tc>
-          <w:tcPr>
-            <w:tcW w:w="0" w:type="auto"/>
-            <w:vAlign w:val="center"/>
-            <w:hideMark/>
-          </w:tcPr>
-          <w:p>
-            <w:r>
-              <w:t>Erreur</w:t>
-            </w:r>
-          </w:p>
-        </w:tc>
-      </w:tr>
-      <w:tr>
-        <w:trPr>
-          <w:tblCellSpacing w:w="15" w:type="dxa"/>
-        </w:trPr>
-        <w:tc>
-          <w:tcPr>
-            <w:tcW w:w="0" w:type="auto"/>
-            <w:vAlign w:val="center"/>
-            <w:hideMark/>
-          </w:tcPr>
-          <w:p>
-            <w:r>
-              <w:t>10</w:t>
-            </w:r>
-          </w:p>
-        </w:tc>
-        <w:tc>
-          <w:tcPr>
-            <w:tcW w:w="0" w:type="auto"/>
-            <w:vAlign w:val="center"/>
-            <w:hideMark/>
-          </w:tcPr>
-          <w:p>
-            <w:r>
               <w:t>Succès complet</w:t>
             </w:r>
           </w:p>
@@ -976,19 +1014,27 @@
           </w:tcPr>
           <w:p>
             <w:r>
-              <w:t>Réservations + logs valides + utilisateurs présents</w:t>
-            </w:r>
-          </w:p>
-        </w:tc>
-        <w:tc>
-          <w:tcPr>
-            <w:tcW w:w="0" w:type="auto"/>
-            <w:vAlign w:val="center"/>
-            <w:hideMark/>
-          </w:tcPr>
-          <w:p>
-            <w:r>
-              <w:t>200 Liste complète (réservations, utilisateurs_badge, nombre_utilisateurs)</w:t>
+              <w:t>Réservations + logs récents + utilisateurs valides</w:t>
+            </w:r>
+          </w:p>
+        </w:tc>
+        <w:tc>
+          <w:tcPr>
+            <w:tcW w:w="0" w:type="auto"/>
+            <w:vAlign w:val="center"/>
+            <w:hideMark/>
+          </w:tcPr>
+          <w:p>
+            <w:r>
+              <w:t xml:space="preserve">200 JSON avec réservations + utilisateurs + </w:t>
+            </w:r>
+            <w:proofErr w:type="spellStart"/>
+            <w:r>
+              <w:t>nombre_utilisateurs</w:t>
+            </w:r>
+            <w:proofErr w:type="spellEnd"/>
+            <w:r>
+              <w:t xml:space="preserve"> &gt; 0</w:t>
             </w:r>
           </w:p>
         </w:tc>
@@ -1006,7 +1052,14 @@
         </w:tc>
       </w:tr>
     </w:tbl>
-    <w:p/>
+    <w:p>
+      <w:pPr>
+        <w:rPr>
+          <w:b/>
+          <w:bCs/>
+        </w:rPr>
+      </w:pPr>
+    </w:p>
     <w:p>
       <w:pPr>
         <w:rPr>
@@ -1026,87 +1079,104 @@
       <w:pPr>
         <w:numPr>
           <w:ilvl w:val="0"/>
-          <w:numId w:val="3"/>
+          <w:numId w:val="7"/>
         </w:numPr>
-      </w:pPr>
-      <w:r>
         <w:rPr>
           <w:b/>
           <w:bCs/>
         </w:rPr>
-        <w:t>Logiciels</w:t>
-      </w:r>
-      <w:r>
-        <w:t xml:space="preserve"> : FastAPI, SQLAlchemy, Pytest</w:t>
-      </w:r>
-    </w:p>
-    <w:p>
-      <w:pPr>
-        <w:numPr>
-          <w:ilvl w:val="0"/>
-          <w:numId w:val="3"/>
-        </w:numPr>
       </w:pPr>
       <w:r>
         <w:rPr>
           <w:b/>
           <w:bCs/>
         </w:rPr>
-        <w:t>Matériel</w:t>
-      </w:r>
-      <w:r>
-        <w:t xml:space="preserve"> : Poste de développement, base de données locale ou test</w:t>
+        <w:t xml:space="preserve">Logiciels : </w:t>
+      </w:r>
+      <w:r>
+        <w:t>FastAPI, SQLAlchemy, Pytest</w:t>
       </w:r>
     </w:p>
     <w:p>
       <w:pPr>
         <w:numPr>
           <w:ilvl w:val="0"/>
-          <w:numId w:val="3"/>
+          <w:numId w:val="7"/>
         </w:numPr>
-      </w:pPr>
-      <w:r>
         <w:rPr>
           <w:b/>
           <w:bCs/>
         </w:rPr>
-        <w:t>Préconditions</w:t>
-      </w:r>
-      <w:r>
-        <w:t xml:space="preserve"> :</w:t>
+      </w:pPr>
+      <w:r>
+        <w:rPr>
+          <w:b/>
+          <w:bCs/>
+        </w:rPr>
+        <w:t xml:space="preserve">Matériel : </w:t>
+      </w:r>
+      <w:r>
+        <w:t>Poste de développement</w:t>
       </w:r>
     </w:p>
     <w:p>
       <w:pPr>
         <w:numPr>
-          <w:ilvl w:val="1"/>
-          <w:numId w:val="3"/>
+          <w:ilvl w:val="0"/>
+          <w:numId w:val="7"/>
         </w:numPr>
-      </w:pPr>
-      <w:r>
-        <w:t>Tables liées : Salle, EDTSalle, Utilisateur, Badge, Log, Equipement</w:t>
+        <w:rPr>
+          <w:b/>
+          <w:bCs/>
+        </w:rPr>
+      </w:pPr>
+      <w:r>
+        <w:rPr>
+          <w:b/>
+          <w:bCs/>
+        </w:rPr>
+        <w:t>Préconditions :</w:t>
       </w:r>
     </w:p>
     <w:p>
       <w:pPr>
         <w:numPr>
           <w:ilvl w:val="1"/>
-          <w:numId w:val="3"/>
+          <w:numId w:val="7"/>
         </w:numPr>
       </w:pPr>
       <w:r>
-        <w:t>Route /psw/salle/{id_salle}/activite bien montée dans FastAPI</w:t>
+        <w:t>Tables Salle, EDTSalle, Utilisateur, Badge, Log, Equipement bien configurées</w:t>
       </w:r>
     </w:p>
     <w:p>
       <w:pPr>
         <w:numPr>
           <w:ilvl w:val="1"/>
-          <w:numId w:val="3"/>
+          <w:numId w:val="7"/>
         </w:numPr>
       </w:pPr>
       <w:r>
-        <w:t>Données cohérentes et correctement reliées entre elles</w:t>
+        <w:t>Route /psw/salle/{id_salle}/</w:t>
+      </w:r>
+      <w:proofErr w:type="spellStart"/>
+      <w:r>
+        <w:t>activite</w:t>
+      </w:r>
+      <w:proofErr w:type="spellEnd"/>
+      <w:r>
+        <w:t xml:space="preserve"> opérationnelle</w:t>
+      </w:r>
+    </w:p>
+    <w:p>
+      <w:pPr>
+        <w:numPr>
+          <w:ilvl w:val="1"/>
+          <w:numId w:val="7"/>
+        </w:numPr>
+      </w:pPr>
+      <w:r>
+        <w:t>Données insérées avec cohérence</w:t>
       </w:r>
     </w:p>
     <w:p/>
@@ -1123,6 +1193,155 @@
 <file path=word/numbering.xml><?xml version="1.0" encoding="utf-8"?>
 <w:numbering xmlns:wpc="http://schemas.microsoft.com/office/word/2010/wordprocessingCanvas" xmlns:cx="http://schemas.microsoft.com/office/drawing/2014/chartex" xmlns:cx1="http://schemas.microsoft.com/office/drawing/2015/9/8/chartex" xmlns:cx2="http://schemas.microsoft.com/office/drawing/2015/10/21/chartex" xmlns:cx3="http://schemas.microsoft.com/office/drawing/2016/5/9/chartex" xmlns:cx4="http://schemas.microsoft.com/office/drawing/2016/5/10/chartex" xmlns:cx5="http://schemas.microsoft.com/office/drawing/2016/5/11/chartex" xmlns:cx6="http://schemas.microsoft.com/office/drawing/2016/5/12/chartex" xmlns:cx7="http://schemas.microsoft.com/office/drawing/2016/5/13/chartex" xmlns:cx8="http://schemas.microsoft.com/office/drawing/2016/5/14/chartex" xmlns:mc="http://schemas.openxmlformats.org/markup-compatibility/2006" xmlns:aink="http://schemas.microsoft.com/office/drawing/2016/ink" xmlns:am3d="http://schemas.microsoft.com/office/drawing/2017/model3d" xmlns:o="urn:schemas-microsoft-com:office:office" xmlns:oel="http://schemas.microsoft.com/office/2019/extlst" xmlns:r="http://schemas.openxmlformats.org/officeDocument/2006/relationships" xmlns:m="http://schemas.openxmlformats.org/officeDocument/2006/math" xmlns:v="urn:schemas-microsoft-com:vml" xmlns:wp14="http://schemas.microsoft.com/office/word/2010/wordprocessingDrawing" xmlns:wp="http://schemas.openxmlformats.org/drawingml/2006/wordprocessingDrawing" xmlns:w10="urn:schemas-microsoft-com:office:word" xmlns:w="http://schemas.openxmlformats.org/wordprocessingml/2006/main" xmlns:w14="http://schemas.microsoft.com/office/word/2010/wordml" xmlns:w15="http://schemas.microsoft.com/office/word/2012/wordml" xmlns:w16cex="http://schemas.microsoft.com/office/word/2018/wordml/cex" xmlns:w16cid="http://schemas.microsoft.com/office/word/2016/wordml/cid" xmlns:w16="http://schemas.microsoft.com/office/word/2018/wordml" xmlns:w16du="http://schemas.microsoft.com/office/word/2023/wordml/word16du" xmlns:w16sdtdh="http://schemas.microsoft.com/office/word/2020/wordml/sdtdatahash" xmlns:w16sdtfl="http://schemas.microsoft.com/office/word/2024/wordml/sdtformatlock" xmlns:w16se="http://schemas.microsoft.com/office/word/2015/wordml/symex" xmlns:wpg="http://schemas.microsoft.com/office/word/2010/wordprocessingGroup" xmlns:wpi="http://schemas.microsoft.com/office/word/2010/wordprocessingInk" xmlns:wne="http://schemas.microsoft.com/office/word/2006/wordml" xmlns:wps="http://schemas.microsoft.com/office/word/2010/wordprocessingShape" mc:Ignorable="w14 w15 w16se w16cid w16 w16cex w16sdtdh w16sdtfl w16du wp14">
   <w:abstractNum w:abstractNumId="0" w15:restartNumberingAfterBreak="0">
+    <w:nsid w:val="14941F0D"/>
+    <w:multiLevelType w:val="multilevel"/>
+    <w:tmpl w:val="E4BC8F06"/>
+    <w:lvl w:ilvl="0">
+      <w:start w:val="1"/>
+      <w:numFmt w:val="bullet"/>
+      <w:lvlText w:val=""/>
+      <w:lvlJc w:val="left"/>
+      <w:pPr>
+        <w:tabs>
+          <w:tab w:val="num" w:pos="720"/>
+        </w:tabs>
+        <w:ind w:left="720" w:hanging="360"/>
+      </w:pPr>
+      <w:rPr>
+        <w:rFonts w:ascii="Symbol" w:hAnsi="Symbol" w:hint="default"/>
+        <w:sz w:val="20"/>
+      </w:rPr>
+    </w:lvl>
+    <w:lvl w:ilvl="1" w:tentative="1">
+      <w:start w:val="1"/>
+      <w:numFmt w:val="bullet"/>
+      <w:lvlText w:val="o"/>
+      <w:lvlJc w:val="left"/>
+      <w:pPr>
+        <w:tabs>
+          <w:tab w:val="num" w:pos="1440"/>
+        </w:tabs>
+        <w:ind w:left="1440" w:hanging="360"/>
+      </w:pPr>
+      <w:rPr>
+        <w:rFonts w:ascii="Courier New" w:hAnsi="Courier New" w:hint="default"/>
+        <w:sz w:val="20"/>
+      </w:rPr>
+    </w:lvl>
+    <w:lvl w:ilvl="2" w:tentative="1">
+      <w:start w:val="1"/>
+      <w:numFmt w:val="bullet"/>
+      <w:lvlText w:val=""/>
+      <w:lvlJc w:val="left"/>
+      <w:pPr>
+        <w:tabs>
+          <w:tab w:val="num" w:pos="2160"/>
+        </w:tabs>
+        <w:ind w:left="2160" w:hanging="360"/>
+      </w:pPr>
+      <w:rPr>
+        <w:rFonts w:ascii="Wingdings" w:hAnsi="Wingdings" w:hint="default"/>
+        <w:sz w:val="20"/>
+      </w:rPr>
+    </w:lvl>
+    <w:lvl w:ilvl="3" w:tentative="1">
+      <w:start w:val="1"/>
+      <w:numFmt w:val="bullet"/>
+      <w:lvlText w:val=""/>
+      <w:lvlJc w:val="left"/>
+      <w:pPr>
+        <w:tabs>
+          <w:tab w:val="num" w:pos="2880"/>
+        </w:tabs>
+        <w:ind w:left="2880" w:hanging="360"/>
+      </w:pPr>
+      <w:rPr>
+        <w:rFonts w:ascii="Wingdings" w:hAnsi="Wingdings" w:hint="default"/>
+        <w:sz w:val="20"/>
+      </w:rPr>
+    </w:lvl>
+    <w:lvl w:ilvl="4" w:tentative="1">
+      <w:start w:val="1"/>
+      <w:numFmt w:val="bullet"/>
+      <w:lvlText w:val=""/>
+      <w:lvlJc w:val="left"/>
+      <w:pPr>
+        <w:tabs>
+          <w:tab w:val="num" w:pos="3600"/>
+        </w:tabs>
+        <w:ind w:left="3600" w:hanging="360"/>
+      </w:pPr>
+      <w:rPr>
+        <w:rFonts w:ascii="Wingdings" w:hAnsi="Wingdings" w:hint="default"/>
+        <w:sz w:val="20"/>
+      </w:rPr>
+    </w:lvl>
+    <w:lvl w:ilvl="5" w:tentative="1">
+      <w:start w:val="1"/>
+      <w:numFmt w:val="bullet"/>
+      <w:lvlText w:val=""/>
+      <w:lvlJc w:val="left"/>
+      <w:pPr>
+        <w:tabs>
+          <w:tab w:val="num" w:pos="4320"/>
+        </w:tabs>
+        <w:ind w:left="4320" w:hanging="360"/>
+      </w:pPr>
+      <w:rPr>
+        <w:rFonts w:ascii="Wingdings" w:hAnsi="Wingdings" w:hint="default"/>
+        <w:sz w:val="20"/>
+      </w:rPr>
+    </w:lvl>
+    <w:lvl w:ilvl="6" w:tentative="1">
+      <w:start w:val="1"/>
+      <w:numFmt w:val="bullet"/>
+      <w:lvlText w:val=""/>
+      <w:lvlJc w:val="left"/>
+      <w:pPr>
+        <w:tabs>
+          <w:tab w:val="num" w:pos="5040"/>
+        </w:tabs>
+        <w:ind w:left="5040" w:hanging="360"/>
+      </w:pPr>
+      <w:rPr>
+        <w:rFonts w:ascii="Wingdings" w:hAnsi="Wingdings" w:hint="default"/>
+        <w:sz w:val="20"/>
+      </w:rPr>
+    </w:lvl>
+    <w:lvl w:ilvl="7" w:tentative="1">
+      <w:start w:val="1"/>
+      <w:numFmt w:val="bullet"/>
+      <w:lvlText w:val=""/>
+      <w:lvlJc w:val="left"/>
+      <w:pPr>
+        <w:tabs>
+          <w:tab w:val="num" w:pos="5760"/>
+        </w:tabs>
+        <w:ind w:left="5760" w:hanging="360"/>
+      </w:pPr>
+      <w:rPr>
+        <w:rFonts w:ascii="Wingdings" w:hAnsi="Wingdings" w:hint="default"/>
+        <w:sz w:val="20"/>
+      </w:rPr>
+    </w:lvl>
+    <w:lvl w:ilvl="8" w:tentative="1">
+      <w:start w:val="1"/>
+      <w:numFmt w:val="bullet"/>
+      <w:lvlText w:val=""/>
+      <w:lvlJc w:val="left"/>
+      <w:pPr>
+        <w:tabs>
+          <w:tab w:val="num" w:pos="6480"/>
+        </w:tabs>
+        <w:ind w:left="6480" w:hanging="360"/>
+      </w:pPr>
+      <w:rPr>
+        <w:rFonts w:ascii="Wingdings" w:hAnsi="Wingdings" w:hint="default"/>
+        <w:sz w:val="20"/>
+      </w:rPr>
+    </w:lvl>
+  </w:abstractNum>
+  <w:abstractNum w:abstractNumId="1" w15:restartNumberingAfterBreak="0">
     <w:nsid w:val="1EB94F57"/>
     <w:multiLevelType w:val="multilevel"/>
     <w:tmpl w:val="1B7482BC"/>
@@ -1271,7 +1490,7 @@
       </w:rPr>
     </w:lvl>
   </w:abstractNum>
-  <w:abstractNum w:abstractNumId="1" w15:restartNumberingAfterBreak="0">
+  <w:abstractNum w:abstractNumId="2" w15:restartNumberingAfterBreak="0">
     <w:nsid w:val="2D276CB2"/>
     <w:multiLevelType w:val="multilevel"/>
     <w:tmpl w:val="6BD09190"/>
@@ -1420,7 +1639,156 @@
       </w:rPr>
     </w:lvl>
   </w:abstractNum>
-  <w:abstractNum w:abstractNumId="2" w15:restartNumberingAfterBreak="0">
+  <w:abstractNum w:abstractNumId="3" w15:restartNumberingAfterBreak="0">
+    <w:nsid w:val="65DD0F08"/>
+    <w:multiLevelType w:val="multilevel"/>
+    <w:tmpl w:val="CB40E3E8"/>
+    <w:lvl w:ilvl="0">
+      <w:start w:val="1"/>
+      <w:numFmt w:val="bullet"/>
+      <w:lvlText w:val=""/>
+      <w:lvlJc w:val="left"/>
+      <w:pPr>
+        <w:tabs>
+          <w:tab w:val="num" w:pos="720"/>
+        </w:tabs>
+        <w:ind w:left="720" w:hanging="360"/>
+      </w:pPr>
+      <w:rPr>
+        <w:rFonts w:ascii="Symbol" w:hAnsi="Symbol" w:hint="default"/>
+        <w:sz w:val="20"/>
+      </w:rPr>
+    </w:lvl>
+    <w:lvl w:ilvl="1" w:tentative="1">
+      <w:start w:val="1"/>
+      <w:numFmt w:val="bullet"/>
+      <w:lvlText w:val="o"/>
+      <w:lvlJc w:val="left"/>
+      <w:pPr>
+        <w:tabs>
+          <w:tab w:val="num" w:pos="1440"/>
+        </w:tabs>
+        <w:ind w:left="1440" w:hanging="360"/>
+      </w:pPr>
+      <w:rPr>
+        <w:rFonts w:ascii="Courier New" w:hAnsi="Courier New" w:hint="default"/>
+        <w:sz w:val="20"/>
+      </w:rPr>
+    </w:lvl>
+    <w:lvl w:ilvl="2" w:tentative="1">
+      <w:start w:val="1"/>
+      <w:numFmt w:val="bullet"/>
+      <w:lvlText w:val=""/>
+      <w:lvlJc w:val="left"/>
+      <w:pPr>
+        <w:tabs>
+          <w:tab w:val="num" w:pos="2160"/>
+        </w:tabs>
+        <w:ind w:left="2160" w:hanging="360"/>
+      </w:pPr>
+      <w:rPr>
+        <w:rFonts w:ascii="Wingdings" w:hAnsi="Wingdings" w:hint="default"/>
+        <w:sz w:val="20"/>
+      </w:rPr>
+    </w:lvl>
+    <w:lvl w:ilvl="3" w:tentative="1">
+      <w:start w:val="1"/>
+      <w:numFmt w:val="bullet"/>
+      <w:lvlText w:val=""/>
+      <w:lvlJc w:val="left"/>
+      <w:pPr>
+        <w:tabs>
+          <w:tab w:val="num" w:pos="2880"/>
+        </w:tabs>
+        <w:ind w:left="2880" w:hanging="360"/>
+      </w:pPr>
+      <w:rPr>
+        <w:rFonts w:ascii="Wingdings" w:hAnsi="Wingdings" w:hint="default"/>
+        <w:sz w:val="20"/>
+      </w:rPr>
+    </w:lvl>
+    <w:lvl w:ilvl="4" w:tentative="1">
+      <w:start w:val="1"/>
+      <w:numFmt w:val="bullet"/>
+      <w:lvlText w:val=""/>
+      <w:lvlJc w:val="left"/>
+      <w:pPr>
+        <w:tabs>
+          <w:tab w:val="num" w:pos="3600"/>
+        </w:tabs>
+        <w:ind w:left="3600" w:hanging="360"/>
+      </w:pPr>
+      <w:rPr>
+        <w:rFonts w:ascii="Wingdings" w:hAnsi="Wingdings" w:hint="default"/>
+        <w:sz w:val="20"/>
+      </w:rPr>
+    </w:lvl>
+    <w:lvl w:ilvl="5" w:tentative="1">
+      <w:start w:val="1"/>
+      <w:numFmt w:val="bullet"/>
+      <w:lvlText w:val=""/>
+      <w:lvlJc w:val="left"/>
+      <w:pPr>
+        <w:tabs>
+          <w:tab w:val="num" w:pos="4320"/>
+        </w:tabs>
+        <w:ind w:left="4320" w:hanging="360"/>
+      </w:pPr>
+      <w:rPr>
+        <w:rFonts w:ascii="Wingdings" w:hAnsi="Wingdings" w:hint="default"/>
+        <w:sz w:val="20"/>
+      </w:rPr>
+    </w:lvl>
+    <w:lvl w:ilvl="6" w:tentative="1">
+      <w:start w:val="1"/>
+      <w:numFmt w:val="bullet"/>
+      <w:lvlText w:val=""/>
+      <w:lvlJc w:val="left"/>
+      <w:pPr>
+        <w:tabs>
+          <w:tab w:val="num" w:pos="5040"/>
+        </w:tabs>
+        <w:ind w:left="5040" w:hanging="360"/>
+      </w:pPr>
+      <w:rPr>
+        <w:rFonts w:ascii="Wingdings" w:hAnsi="Wingdings" w:hint="default"/>
+        <w:sz w:val="20"/>
+      </w:rPr>
+    </w:lvl>
+    <w:lvl w:ilvl="7" w:tentative="1">
+      <w:start w:val="1"/>
+      <w:numFmt w:val="bullet"/>
+      <w:lvlText w:val=""/>
+      <w:lvlJc w:val="left"/>
+      <w:pPr>
+        <w:tabs>
+          <w:tab w:val="num" w:pos="5760"/>
+        </w:tabs>
+        <w:ind w:left="5760" w:hanging="360"/>
+      </w:pPr>
+      <w:rPr>
+        <w:rFonts w:ascii="Wingdings" w:hAnsi="Wingdings" w:hint="default"/>
+        <w:sz w:val="20"/>
+      </w:rPr>
+    </w:lvl>
+    <w:lvl w:ilvl="8" w:tentative="1">
+      <w:start w:val="1"/>
+      <w:numFmt w:val="bullet"/>
+      <w:lvlText w:val=""/>
+      <w:lvlJc w:val="left"/>
+      <w:pPr>
+        <w:tabs>
+          <w:tab w:val="num" w:pos="6480"/>
+        </w:tabs>
+        <w:ind w:left="6480" w:hanging="360"/>
+      </w:pPr>
+      <w:rPr>
+        <w:rFonts w:ascii="Wingdings" w:hAnsi="Wingdings" w:hint="default"/>
+        <w:sz w:val="20"/>
+      </w:rPr>
+    </w:lvl>
+  </w:abstractNum>
+  <w:abstractNum w:abstractNumId="4" w15:restartNumberingAfterBreak="0">
     <w:nsid w:val="669C3578"/>
     <w:multiLevelType w:val="multilevel"/>
     <w:tmpl w:val="D0A86B3E"/>
@@ -1569,14 +1937,324 @@
       </w:rPr>
     </w:lvl>
   </w:abstractNum>
+  <w:abstractNum w:abstractNumId="5" w15:restartNumberingAfterBreak="0">
+    <w:nsid w:val="71ED5F7D"/>
+    <w:multiLevelType w:val="multilevel"/>
+    <w:tmpl w:val="3572ACC6"/>
+    <w:lvl w:ilvl="0">
+      <w:start w:val="1"/>
+      <w:numFmt w:val="bullet"/>
+      <w:lvlText w:val=""/>
+      <w:lvlJc w:val="left"/>
+      <w:pPr>
+        <w:tabs>
+          <w:tab w:val="num" w:pos="720"/>
+        </w:tabs>
+        <w:ind w:left="720" w:hanging="360"/>
+      </w:pPr>
+      <w:rPr>
+        <w:rFonts w:ascii="Symbol" w:hAnsi="Symbol" w:hint="default"/>
+        <w:sz w:val="20"/>
+      </w:rPr>
+    </w:lvl>
+    <w:lvl w:ilvl="1">
+      <w:start w:val="1"/>
+      <w:numFmt w:val="bullet"/>
+      <w:lvlText w:val="o"/>
+      <w:lvlJc w:val="left"/>
+      <w:pPr>
+        <w:tabs>
+          <w:tab w:val="num" w:pos="1440"/>
+        </w:tabs>
+        <w:ind w:left="1440" w:hanging="360"/>
+      </w:pPr>
+      <w:rPr>
+        <w:rFonts w:ascii="Courier New" w:hAnsi="Courier New" w:hint="default"/>
+        <w:sz w:val="20"/>
+      </w:rPr>
+    </w:lvl>
+    <w:lvl w:ilvl="2" w:tentative="1">
+      <w:start w:val="1"/>
+      <w:numFmt w:val="bullet"/>
+      <w:lvlText w:val=""/>
+      <w:lvlJc w:val="left"/>
+      <w:pPr>
+        <w:tabs>
+          <w:tab w:val="num" w:pos="2160"/>
+        </w:tabs>
+        <w:ind w:left="2160" w:hanging="360"/>
+      </w:pPr>
+      <w:rPr>
+        <w:rFonts w:ascii="Wingdings" w:hAnsi="Wingdings" w:hint="default"/>
+        <w:sz w:val="20"/>
+      </w:rPr>
+    </w:lvl>
+    <w:lvl w:ilvl="3" w:tentative="1">
+      <w:start w:val="1"/>
+      <w:numFmt w:val="bullet"/>
+      <w:lvlText w:val=""/>
+      <w:lvlJc w:val="left"/>
+      <w:pPr>
+        <w:tabs>
+          <w:tab w:val="num" w:pos="2880"/>
+        </w:tabs>
+        <w:ind w:left="2880" w:hanging="360"/>
+      </w:pPr>
+      <w:rPr>
+        <w:rFonts w:ascii="Wingdings" w:hAnsi="Wingdings" w:hint="default"/>
+        <w:sz w:val="20"/>
+      </w:rPr>
+    </w:lvl>
+    <w:lvl w:ilvl="4" w:tentative="1">
+      <w:start w:val="1"/>
+      <w:numFmt w:val="bullet"/>
+      <w:lvlText w:val=""/>
+      <w:lvlJc w:val="left"/>
+      <w:pPr>
+        <w:tabs>
+          <w:tab w:val="num" w:pos="3600"/>
+        </w:tabs>
+        <w:ind w:left="3600" w:hanging="360"/>
+      </w:pPr>
+      <w:rPr>
+        <w:rFonts w:ascii="Wingdings" w:hAnsi="Wingdings" w:hint="default"/>
+        <w:sz w:val="20"/>
+      </w:rPr>
+    </w:lvl>
+    <w:lvl w:ilvl="5" w:tentative="1">
+      <w:start w:val="1"/>
+      <w:numFmt w:val="bullet"/>
+      <w:lvlText w:val=""/>
+      <w:lvlJc w:val="left"/>
+      <w:pPr>
+        <w:tabs>
+          <w:tab w:val="num" w:pos="4320"/>
+        </w:tabs>
+        <w:ind w:left="4320" w:hanging="360"/>
+      </w:pPr>
+      <w:rPr>
+        <w:rFonts w:ascii="Wingdings" w:hAnsi="Wingdings" w:hint="default"/>
+        <w:sz w:val="20"/>
+      </w:rPr>
+    </w:lvl>
+    <w:lvl w:ilvl="6" w:tentative="1">
+      <w:start w:val="1"/>
+      <w:numFmt w:val="bullet"/>
+      <w:lvlText w:val=""/>
+      <w:lvlJc w:val="left"/>
+      <w:pPr>
+        <w:tabs>
+          <w:tab w:val="num" w:pos="5040"/>
+        </w:tabs>
+        <w:ind w:left="5040" w:hanging="360"/>
+      </w:pPr>
+      <w:rPr>
+        <w:rFonts w:ascii="Wingdings" w:hAnsi="Wingdings" w:hint="default"/>
+        <w:sz w:val="20"/>
+      </w:rPr>
+    </w:lvl>
+    <w:lvl w:ilvl="7" w:tentative="1">
+      <w:start w:val="1"/>
+      <w:numFmt w:val="bullet"/>
+      <w:lvlText w:val=""/>
+      <w:lvlJc w:val="left"/>
+      <w:pPr>
+        <w:tabs>
+          <w:tab w:val="num" w:pos="5760"/>
+        </w:tabs>
+        <w:ind w:left="5760" w:hanging="360"/>
+      </w:pPr>
+      <w:rPr>
+        <w:rFonts w:ascii="Wingdings" w:hAnsi="Wingdings" w:hint="default"/>
+        <w:sz w:val="20"/>
+      </w:rPr>
+    </w:lvl>
+    <w:lvl w:ilvl="8" w:tentative="1">
+      <w:start w:val="1"/>
+      <w:numFmt w:val="bullet"/>
+      <w:lvlText w:val=""/>
+      <w:lvlJc w:val="left"/>
+      <w:pPr>
+        <w:tabs>
+          <w:tab w:val="num" w:pos="6480"/>
+        </w:tabs>
+        <w:ind w:left="6480" w:hanging="360"/>
+      </w:pPr>
+      <w:rPr>
+        <w:rFonts w:ascii="Wingdings" w:hAnsi="Wingdings" w:hint="default"/>
+        <w:sz w:val="20"/>
+      </w:rPr>
+    </w:lvl>
+  </w:abstractNum>
+  <w:abstractNum w:abstractNumId="6" w15:restartNumberingAfterBreak="0">
+    <w:nsid w:val="774677CC"/>
+    <w:multiLevelType w:val="multilevel"/>
+    <w:tmpl w:val="32CC0AB6"/>
+    <w:lvl w:ilvl="0">
+      <w:start w:val="1"/>
+      <w:numFmt w:val="bullet"/>
+      <w:lvlText w:val=""/>
+      <w:lvlJc w:val="left"/>
+      <w:pPr>
+        <w:tabs>
+          <w:tab w:val="num" w:pos="720"/>
+        </w:tabs>
+        <w:ind w:left="720" w:hanging="360"/>
+      </w:pPr>
+      <w:rPr>
+        <w:rFonts w:ascii="Symbol" w:hAnsi="Symbol" w:hint="default"/>
+        <w:sz w:val="20"/>
+      </w:rPr>
+    </w:lvl>
+    <w:lvl w:ilvl="1" w:tentative="1">
+      <w:start w:val="1"/>
+      <w:numFmt w:val="bullet"/>
+      <w:lvlText w:val="o"/>
+      <w:lvlJc w:val="left"/>
+      <w:pPr>
+        <w:tabs>
+          <w:tab w:val="num" w:pos="1440"/>
+        </w:tabs>
+        <w:ind w:left="1440" w:hanging="360"/>
+      </w:pPr>
+      <w:rPr>
+        <w:rFonts w:ascii="Courier New" w:hAnsi="Courier New" w:hint="default"/>
+        <w:sz w:val="20"/>
+      </w:rPr>
+    </w:lvl>
+    <w:lvl w:ilvl="2" w:tentative="1">
+      <w:start w:val="1"/>
+      <w:numFmt w:val="bullet"/>
+      <w:lvlText w:val=""/>
+      <w:lvlJc w:val="left"/>
+      <w:pPr>
+        <w:tabs>
+          <w:tab w:val="num" w:pos="2160"/>
+        </w:tabs>
+        <w:ind w:left="2160" w:hanging="360"/>
+      </w:pPr>
+      <w:rPr>
+        <w:rFonts w:ascii="Wingdings" w:hAnsi="Wingdings" w:hint="default"/>
+        <w:sz w:val="20"/>
+      </w:rPr>
+    </w:lvl>
+    <w:lvl w:ilvl="3" w:tentative="1">
+      <w:start w:val="1"/>
+      <w:numFmt w:val="bullet"/>
+      <w:lvlText w:val=""/>
+      <w:lvlJc w:val="left"/>
+      <w:pPr>
+        <w:tabs>
+          <w:tab w:val="num" w:pos="2880"/>
+        </w:tabs>
+        <w:ind w:left="2880" w:hanging="360"/>
+      </w:pPr>
+      <w:rPr>
+        <w:rFonts w:ascii="Wingdings" w:hAnsi="Wingdings" w:hint="default"/>
+        <w:sz w:val="20"/>
+      </w:rPr>
+    </w:lvl>
+    <w:lvl w:ilvl="4" w:tentative="1">
+      <w:start w:val="1"/>
+      <w:numFmt w:val="bullet"/>
+      <w:lvlText w:val=""/>
+      <w:lvlJc w:val="left"/>
+      <w:pPr>
+        <w:tabs>
+          <w:tab w:val="num" w:pos="3600"/>
+        </w:tabs>
+        <w:ind w:left="3600" w:hanging="360"/>
+      </w:pPr>
+      <w:rPr>
+        <w:rFonts w:ascii="Wingdings" w:hAnsi="Wingdings" w:hint="default"/>
+        <w:sz w:val="20"/>
+      </w:rPr>
+    </w:lvl>
+    <w:lvl w:ilvl="5" w:tentative="1">
+      <w:start w:val="1"/>
+      <w:numFmt w:val="bullet"/>
+      <w:lvlText w:val=""/>
+      <w:lvlJc w:val="left"/>
+      <w:pPr>
+        <w:tabs>
+          <w:tab w:val="num" w:pos="4320"/>
+        </w:tabs>
+        <w:ind w:left="4320" w:hanging="360"/>
+      </w:pPr>
+      <w:rPr>
+        <w:rFonts w:ascii="Wingdings" w:hAnsi="Wingdings" w:hint="default"/>
+        <w:sz w:val="20"/>
+      </w:rPr>
+    </w:lvl>
+    <w:lvl w:ilvl="6" w:tentative="1">
+      <w:start w:val="1"/>
+      <w:numFmt w:val="bullet"/>
+      <w:lvlText w:val=""/>
+      <w:lvlJc w:val="left"/>
+      <w:pPr>
+        <w:tabs>
+          <w:tab w:val="num" w:pos="5040"/>
+        </w:tabs>
+        <w:ind w:left="5040" w:hanging="360"/>
+      </w:pPr>
+      <w:rPr>
+        <w:rFonts w:ascii="Wingdings" w:hAnsi="Wingdings" w:hint="default"/>
+        <w:sz w:val="20"/>
+      </w:rPr>
+    </w:lvl>
+    <w:lvl w:ilvl="7" w:tentative="1">
+      <w:start w:val="1"/>
+      <w:numFmt w:val="bullet"/>
+      <w:lvlText w:val=""/>
+      <w:lvlJc w:val="left"/>
+      <w:pPr>
+        <w:tabs>
+          <w:tab w:val="num" w:pos="5760"/>
+        </w:tabs>
+        <w:ind w:left="5760" w:hanging="360"/>
+      </w:pPr>
+      <w:rPr>
+        <w:rFonts w:ascii="Wingdings" w:hAnsi="Wingdings" w:hint="default"/>
+        <w:sz w:val="20"/>
+      </w:rPr>
+    </w:lvl>
+    <w:lvl w:ilvl="8" w:tentative="1">
+      <w:start w:val="1"/>
+      <w:numFmt w:val="bullet"/>
+      <w:lvlText w:val=""/>
+      <w:lvlJc w:val="left"/>
+      <w:pPr>
+        <w:tabs>
+          <w:tab w:val="num" w:pos="6480"/>
+        </w:tabs>
+        <w:ind w:left="6480" w:hanging="360"/>
+      </w:pPr>
+      <w:rPr>
+        <w:rFonts w:ascii="Wingdings" w:hAnsi="Wingdings" w:hint="default"/>
+        <w:sz w:val="20"/>
+      </w:rPr>
+    </w:lvl>
+  </w:abstractNum>
   <w:num w:numId="1" w16cid:durableId="1792893947">
+    <w:abstractNumId w:val="2"/>
+  </w:num>
+  <w:num w:numId="2" w16cid:durableId="1082027552">
+    <w:abstractNumId w:val="4"/>
+  </w:num>
+  <w:num w:numId="3" w16cid:durableId="2127388046">
     <w:abstractNumId w:val="1"/>
   </w:num>
-  <w:num w:numId="2" w16cid:durableId="1082027552">
-    <w:abstractNumId w:val="2"/>
+  <w:num w:numId="4" w16cid:durableId="1739552024">
+    <w:abstractNumId w:val="3"/>
   </w:num>
-  <w:num w:numId="3" w16cid:durableId="2127388046">
+  <w:num w:numId="5" w16cid:durableId="826898770">
+    <w:abstractNumId w:val="6"/>
+  </w:num>
+  <w:num w:numId="6" w16cid:durableId="568687635">
     <w:abstractNumId w:val="0"/>
+  </w:num>
+  <w:num w:numId="7" w16cid:durableId="1228539837">
+    <w:abstractNumId w:val="5"/>
   </w:num>
 </w:numbering>
 </file>

</xml_diff>